<commit_message>
Consolidate Favorites/Recents space allocation; remove redundancy; fix Recents scrolling
Context / what was done before:
- Favorites/Recents space allocation rules were refined across multiple iterations.
- A separate “Prioritize Favorites” option existed alongside a ratio slider.
- Recents listbox failed to scroll due to fixed minHeight preventing overflow.

Changes:
- Proved logical equivalence between “Prioritize Favorites” and slider=80, removed redundancy.
- Retained slider as sole control for space contention (20–80% bounds, surplus donation).
- Updated slider label to clarify conditional behavior (“When space is limited…”).
- Fixed Recents scrolling by allowing listboxes to shrink within constrained layouts.

Notes:
- No changes to allocation semantics beyond redundancy removal.
- Dialog-level scrolling remains disabled.
- LPD updated to capture all finalized decisions and workflow rules.
</commit_message>
<xml_diff>
--- a/LPD.docx
+++ b/LPD.docx
@@ -106,7 +106,6 @@
         <w:br/>
         <w:t>• No stacking untested changes</w:t>
         <w:br/>
-        <w:t>• Including a file in a patch implies intentional changes; unchanged files must not be included (even if re-saved, line-ending-normalized, or auto-formatted).</w:t>
       </w:r>
     </w:p>
     <w:p>
@@ -271,36 +270,78 @@
         <w:t>Revisit Conditions: If we intentionally want different limits for stored vs displayed recents, split into MAX_RECENTS_STORED and MAX_RECENTS_DISPLAY (still in the same shared constants module).</w:t>
       </w:r>
     </w:p>
+    <w:p/>
     <w:p>
-      <w:pPr>
-        <w:pStyle w:val="Heading1"/>
-      </w:pPr>
       <w:r>
-        <w:t>Decisions Added (2026-01-26)</w:t>
+        <w:rPr>
+          <w:b/>
+          <w:sz w:val="28"/>
+        </w:rPr>
+        <w:t>Update – 2026-01-26</w:t>
       </w:r>
     </w:p>
     <w:p>
-      <w:pPr/>
       <w:r>
-        <w:t>Decision: Patch zips must include only files with substantive changes; unchanged files must be excluded.</w:t>
+        <w:rPr>
+          <w:b/>
+        </w:rPr>
+        <w:t>Decision: Recents listbox scrolling fix (flex shrink).</w:t>
       </w:r>
     </w:p>
     <w:p>
-      <w:pPr/>
+      <w:pPr>
+        <w:ind w:left="360"/>
+      </w:pPr>
       <w:r>
-        <w:t>Rationale: Preserves diff signal integrity, simplifies review, and avoids accidental regressions or confusion during troubleshooting.</w:t>
+        <w:t>Recents was not showing an internal scrollbar because listboxes were locked to computed heights (minHeight=height=maxHeight). In Office webviews the available height can be slightly smaller than computed, causing clipping instead of internal overflow. Fix: allow Favorites/Recents listboxes to shrink (minHeight:0, flex-shrink) while keeping overflowY:auto.</w:t>
       </w:r>
     </w:p>
     <w:p>
-      <w:pPr/>
       <w:r>
-        <w:t>Implications: Any file present in a patch is assumed to have been intentionally modified; supporting context must be recorded in the LPD/README rather than by re-including unchanged files.</w:t>
+        <w:rPr>
+          <w:b/>
+        </w:rPr>
+        <w:t>Decision: Remove redundant “Prioritize Favorites” option.</w:t>
       </w:r>
     </w:p>
     <w:p>
-      <w:pPr/>
+      <w:pPr>
+        <w:ind w:left="360"/>
+      </w:pPr>
       <w:r>
-        <w:t>Revisit Conditions: If we later adopt automated formatting or repo-wide refactors, we may introduce an explicit 'bulk formatting' exception with an announced scope and tooling.</w:t>
+        <w:t>After finalizing the allocation rules (20% min / 80% cap + surplus donation), “Prioritize Favorites” is logically equivalent to setting the slider to the Favorites-max position (80/20). Kept the slider only.</w:t>
+      </w:r>
+    </w:p>
+    <w:p>
+      <w:r>
+        <w:rPr>
+          <w:b/>
+        </w:rPr>
+        <w:t>UI clarity: Slider label wording.</w:t>
+      </w:r>
+    </w:p>
+    <w:p>
+      <w:pPr>
+        <w:ind w:left="360"/>
+      </w:pPr>
+      <w:r>
+        <w:t>Reword slider label to: “When space is limited, give more room to:” to communicate conditional effect in plain language.</w:t>
+      </w:r>
+    </w:p>
+    <w:p>
+      <w:r>
+        <w:rPr>
+          <w:b/>
+        </w:rPr>
+        <w:t>Workflow: Patch discipline and documentation.</w:t>
+      </w:r>
+    </w:p>
+    <w:p>
+      <w:pPr>
+        <w:ind w:left="360"/>
+      </w:pPr>
+      <w:r>
+        <w:t>Patches must (a) include an updated LPD whenever decisions/workflow rules change, (b) include a git commit message with “what was done before” context, and (c) include only files that actually changed (no unchanged files for context).</w:t>
       </w:r>
     </w:p>
     <w:sectPr>

</xml_diff>

<commit_message>
feat(settings): add toggle for existing one-digit activation + numeric-search tip
What was done before: one-digit activation behavior already existed (default ON) and numeric search could be forced by leading space, but there was no user-facing setting to disable/enable it.

What changed: added Settings checkbox with inline tip, persisted to OfficeRuntime.storage, included in select/cancel snapshot persistence; updated LPD with decision/rationale/implications.
</commit_message>
<xml_diff>
--- a/LPD.docx
+++ b/LPD.docx
@@ -3,74 +3,47 @@
 <w:document xmlns:wpc="http://schemas.microsoft.com/office/word/2010/wordprocessingCanvas" xmlns:mo="http://schemas.microsoft.com/office/mac/office/2008/main" xmlns:mc="http://schemas.openxmlformats.org/markup-compatibility/2006" xmlns:mv="urn:schemas-microsoft-com:mac:vml" xmlns:o="urn:schemas-microsoft-com:office:office" xmlns:r="http://schemas.openxmlformats.org/officeDocument/2006/relationships" xmlns:m="http://schemas.openxmlformats.org/officeDocument/2006/math" xmlns:v="urn:schemas-microsoft-com:vml" xmlns:wp14="http://schemas.microsoft.com/office/word/2010/wordprocessingDrawing" xmlns:wp="http://schemas.openxmlformats.org/drawingml/2006/wordprocessingDrawing" xmlns:w10="urn:schemas-microsoft-com:office:word" xmlns:w="http://schemas.openxmlformats.org/wordprocessingml/2006/main" xmlns:w14="http://schemas.microsoft.com/office/word/2010/wordml" xmlns:wpg="http://schemas.microsoft.com/office/word/2010/wordprocessingGroup" xmlns:wpi="http://schemas.microsoft.com/office/word/2010/wordprocessingInk" xmlns:wne="http://schemas.microsoft.com/office/word/2006/wordml" xmlns:wps="http://schemas.microsoft.com/office/word/2010/wordprocessingShape" mc:Ignorable="w14 wp14">
   <w:body>
     <w:p>
-      <w:pPr>
-        <w:pStyle w:val="Title"/>
-      </w:pPr>
       <w:r>
         <w:t>JumpTo — Living Project Document (LPD)</w:t>
       </w:r>
     </w:p>
     <w:p>
       <w:r>
-        <w:rPr>
-          <w:sz w:val="22"/>
-        </w:rPr>
         <w:t>Authoritative consolidated document</w:t>
       </w:r>
     </w:p>
     <w:p>
       <w:r>
-        <w:rPr>
-          <w:sz w:val="22"/>
-        </w:rPr>
         <w:t>Version note: Structural reorganization only (no new decisions).</w:t>
       </w:r>
     </w:p>
     <w:p>
       <w:r>
-        <w:rPr>
-          <w:sz w:val="22"/>
-        </w:rPr>
         <w:t>Last updated: 2026-01-28</w:t>
       </w:r>
     </w:p>
     <w:p>
-      <w:pPr>
-        <w:pStyle w:val="Heading1"/>
-      </w:pPr>
       <w:r>
         <w:t>1. Project Identity &amp; Design Ethos</w:t>
       </w:r>
     </w:p>
     <w:p>
       <w:r>
-        <w:rPr>
-          <w:sz w:val="22"/>
-        </w:rPr>
         <w:t>JumpTo is an Excel navigation add-in focused on speed, clarity, and minimal interruption. Its core value is allowing users to jump between worksheets with as little friction as possible. The design ethos is inspired by classic VBA-era immediacy, implemented with modern tooling.</w:t>
       </w:r>
     </w:p>
     <w:p>
-      <w:pPr>
-        <w:pStyle w:val="Heading1"/>
-      </w:pPr>
       <w:r>
         <w:t>2. Product Scope &amp; Long‑Term Vision</w:t>
       </w:r>
     </w:p>
     <w:p>
       <w:r>
-        <w:rPr>
-          <w:sz w:val="22"/>
-        </w:rPr>
         <w:t>JumpTo is intentionally designed with three related but distinct product forms:</w:t>
       </w:r>
     </w:p>
     <w:p>
       <w:r>
-        <w:rPr>
-          <w:sz w:val="22"/>
-        </w:rPr>
         <w:t>Version 1 — Dialog-Based Add-in (current focus):</w:t>
         <w:br/>
         <w:t>• Modal dialog interaction</w:t>
@@ -82,9 +55,6 @@
     </w:p>
     <w:p>
       <w:r>
-        <w:rPr>
-          <w:sz w:val="22"/>
-        </w:rPr>
         <w:t>Version 2 — Always-On Taskpane (planned):</w:t>
         <w:br/>
         <w:t>• Optional persistent UI</w:t>
@@ -96,9 +66,6 @@
     </w:p>
     <w:p>
       <w:r>
-        <w:rPr>
-          <w:sz w:val="22"/>
-        </w:rPr>
         <w:t>Version 3 — Native COM Add-in (future):</w:t>
         <w:br/>
         <w:t>• Separate COM add-in (likely C++)</w:t>
@@ -111,18 +78,12 @@
       </w:r>
     </w:p>
     <w:p>
-      <w:pPr>
-        <w:pStyle w:val="Heading1"/>
-      </w:pPr>
       <w:r>
         <w:t>3. Workflow Model &amp; Authority</w:t>
       </w:r>
     </w:p>
     <w:p>
       <w:r>
-        <w:rPr>
-          <w:sz w:val="22"/>
-        </w:rPr>
         <w:t>Chat: Ephemeral reasoning only. Not authoritative.</w:t>
         <w:br/>
         <w:t>WMD (Working Memory Document): Current operational truth. Short, tactical, aggressively pruned.</w:t>
@@ -134,34 +95,22 @@
       </w:r>
     </w:p>
     <w:p>
-      <w:pPr>
-        <w:pStyle w:val="Heading1"/>
-      </w:pPr>
       <w:r>
         <w:t>4. Ownership</w:t>
       </w:r>
     </w:p>
     <w:p>
       <w:r>
-        <w:rPr>
-          <w:sz w:val="22"/>
-        </w:rPr>
         <w:t>Assistant maintains the WMD and drafts LPD updates. User reviews, corrects, and retains final authority.</w:t>
       </w:r>
     </w:p>
     <w:p>
-      <w:pPr>
-        <w:pStyle w:val="Heading1"/>
-      </w:pPr>
       <w:r>
         <w:t>5. Workflow Rules (Locked)</w:t>
       </w:r>
     </w:p>
     <w:p>
       <w:r>
-        <w:rPr>
-          <w:sz w:val="22"/>
-        </w:rPr>
         <w:t>5.1 Active WMD Curation (No Drift Rule)</w:t>
         <w:br/>
         <w:t>After each communication received from the user, the assistant must evaluate whether updates are required to the WMD and/or the LPD. Clearly-no → no change; Clearly-yes → update immediately; Uncertain → raise explicitly within the same session (may be deferred to a natural pause). On chat transfer, each WMD item must be retained, promoted to LPD, or removed.</w:t>
@@ -169,27 +118,34 @@
     </w:p>
     <w:p>
       <w:r>
-        <w:rPr>
-          <w:sz w:val="22"/>
-        </w:rPr>
         <w:t>5.2 Mandatory Project-State Expectation in WMD</w:t>
         <w:br/>
         <w:t>Every WMD must instruct the next instance to expect upload of the current project state (relevant source files for the next task) and the current LPD. If missing, the assistant must prompt before substantive analysis, design, or code changes.</w:t>
       </w:r>
     </w:p>
     <w:p>
-      <w:pPr>
-        <w:pStyle w:val="Heading1"/>
-      </w:pPr>
+      <w:r>
+        <w:t>Clarification:</w:t>
+        <w:br/>
+        <w:t>A session is considered active once the assistant:</w:t>
+        <w:br/>
+        <w:t>• acknowledges alignment with a WMD, or</w:t>
+        <w:br/>
+        <w:t>• comments on readiness to proceed, or</w:t>
+        <w:br/>
+        <w:t>• asks about next steps or session goals.</w:t>
+        <w:br/>
+        <w:br/>
+        <w:t>Meta discussion, validation, or reentry review do not exempt the assistant from enforcing this rule once any of the above occurs.</w:t>
+      </w:r>
+    </w:p>
+    <w:p>
       <w:r>
         <w:t>6. Patch Delivery Rules (Locked)</w:t>
       </w:r>
     </w:p>
     <w:p>
       <w:r>
-        <w:rPr>
-          <w:sz w:val="22"/>
-        </w:rPr>
         <w:t>• Patches must be whole-file replacements or clean diffs.</w:t>
         <w:br/>
         <w:t>• Include a commit message stating "what was done before".</w:t>
@@ -204,9 +160,6 @@
       </w:r>
     </w:p>
     <w:p>
-      <w:pPr>
-        <w:pStyle w:val="Heading1"/>
-      </w:pPr>
       <w:r>
         <w:t>7. Architecture Snapshot</w:t>
       </w:r>
@@ -234,18 +187,12 @@
       </w:r>
     </w:p>
     <w:p>
-      <w:pPr>
-        <w:pStyle w:val="Heading1"/>
-      </w:pPr>
       <w:r>
         <w:t>8. UI / UX Decisions (Locked)</w:t>
       </w:r>
     </w:p>
     <w:p>
       <w:r>
-        <w:rPr>
-          <w:sz w:val="22"/>
-        </w:rPr>
         <w:t>• Favorites and Recents on Navigation tab</w:t>
         <w:br/>
         <w:t>• Favorites tab is configuration only</w:t>
@@ -264,18 +211,12 @@
       </w:r>
     </w:p>
     <w:p>
-      <w:pPr>
-        <w:pStyle w:val="Heading1"/>
-      </w:pPr>
       <w:r>
         <w:t>9. Space Allocation Rules (Locked)</w:t>
       </w:r>
     </w:p>
     <w:p>
       <w:r>
-        <w:rPr>
-          <w:sz w:val="22"/>
-        </w:rPr>
         <w:t>• Single slider governs Favorites/Recents space (20%–80%)</w:t>
         <w:br/>
         <w:t>• Surplus space donated to the other list</w:t>
@@ -286,18 +227,12 @@
       </w:r>
     </w:p>
     <w:p>
-      <w:pPr>
-        <w:pStyle w:val="Heading1"/>
-      </w:pPr>
       <w:r>
         <w:t>10. Behavioral Rules (Locked)</w:t>
       </w:r>
     </w:p>
     <w:p>
       <w:r>
-        <w:rPr>
-          <w:sz w:val="22"/>
-        </w:rPr>
         <w:t>Recents:</w:t>
         <w:br/>
         <w:t>• Stored as bounded history (MAX_RECENTS)</w:t>
@@ -319,18 +254,37 @@
       </w:r>
     </w:p>
     <w:p>
-      <w:pPr>
-        <w:pStyle w:val="Heading1"/>
-      </w:pPr>
+      <w:r>
+        <w:t>One-digit activation:</w:t>
+      </w:r>
+    </w:p>
+    <w:p>
+      <w:r>
+        <w:t>• Default: ON.</w:t>
+      </w:r>
+    </w:p>
+    <w:p>
+      <w:r>
+        <w:t>• When enabled: typing a single digit (1–9) as the first character triggers immediate activation (before multi-digit input is possible).</w:t>
+      </w:r>
+    </w:p>
+    <w:p>
+      <w:r>
+        <w:t>• To search for a number that starts with a digit (e.g. 2024), start the search with a leading space.</w:t>
+      </w:r>
+    </w:p>
+    <w:p>
+      <w:r>
+        <w:t>• Exposed as a Settings-tab checkbox that toggles the behavior on/off.</w:t>
+      </w:r>
+    </w:p>
+    <w:p>
       <w:r>
         <w:t>11. Pitfalls &amp; Lessons Learned</w:t>
       </w:r>
     </w:p>
     <w:p>
       <w:r>
-        <w:rPr>
-          <w:sz w:val="22"/>
-        </w:rPr>
         <w:t>• Nested hooks cause Invalid Hook Call (#321)</w:t>
         <w:br/>
         <w:t>• Long components require structural discipline</w:t>
@@ -339,36 +293,29 @@
       </w:r>
     </w:p>
     <w:p>
-      <w:pPr>
-        <w:pStyle w:val="Heading1"/>
-      </w:pPr>
       <w:r>
         <w:t>12. Decision Log Rule</w:t>
       </w:r>
     </w:p>
     <w:p>
       <w:r>
-        <w:rPr>
-          <w:sz w:val="22"/>
-        </w:rPr>
         <w:t>Every non-trivial decision must be recorded using:</w:t>
         <w:br/>
         <w:t>Decision • Rationale • Implications • Revisit Conditions</w:t>
       </w:r>
     </w:p>
     <w:p>
-      <w:pPr>
-        <w:pStyle w:val="Heading1"/>
-      </w:pPr>
+      <w:r>
+        <w:t>Decision • One-digit activation is default ON, with a Settings toggle; numeric searches start with a leading space.  Rationale • Preserve VBA-era immediacy while keeping numeric searches possible.  Implications • Users must learn the space-prefix convention; UI must surface the tip next to the toggle.  Revisit Conditions • If users report confusion or accidental activation, revisit trigger rules and/or add onboarding.</w:t>
+      </w:r>
+    </w:p>
+    <w:p>
       <w:r>
         <w:t>13. Maintenance Rule</w:t>
       </w:r>
     </w:p>
     <w:p>
       <w:r>
-        <w:rPr>
-          <w:sz w:val="22"/>
-        </w:rPr>
         <w:t>This document must be updated whenever a significant architectural, behavioral, workflow, or product-direction decision is made. Minor implementation details do not require updates.</w:t>
       </w:r>
     </w:p>

</xml_diff>